<commit_message>
repo de assets y misceláneo
</commit_message>
<xml_diff>
--- a/INFORME DE PENTESTING.docx
+++ b/INFORME DE PENTESTING.docx
@@ -11,6 +11,8 @@
           <w:sz w:val="36"/>
         </w:rPr>
       </w:pPr>
+      <w:bookmarkStart w:id="0" w:name="_GoBack"/>
+      <w:bookmarkEnd w:id="0"/>
       <w:r>
         <w:rPr>
           <w:rFonts w:ascii="Times New Roman" w:hAnsi="Times New Roman" w:cs="Times New Roman"/>
@@ -591,8 +593,8 @@
         <w:pStyle w:val="TtulodeTDC"/>
       </w:pPr>
     </w:p>
-    <w:bookmarkStart w:id="0" w:name="_Soy_un_title" w:displacedByCustomXml="next"/>
-    <w:bookmarkEnd w:id="0" w:displacedByCustomXml="next"/>
+    <w:bookmarkStart w:id="1" w:name="_Soy_un_title" w:displacedByCustomXml="next"/>
+    <w:bookmarkEnd w:id="1" w:displacedByCustomXml="next"/>
     <w:sdt>
       <w:sdtPr>
         <w:rPr>
@@ -2637,8 +2639,6 @@
               </w:rPr>
               <w:t>Bibliografía</w:t>
             </w:r>
-            <w:bookmarkStart w:id="1" w:name="_GoBack"/>
-            <w:bookmarkEnd w:id="1"/>
             <w:r>
               <w:rPr>
                 <w:noProof/>
@@ -11969,7 +11969,7 @@
 
 <file path=word/numbering.xml><?xml version="1.0" encoding="utf-8"?>
 <w:numbering xmlns:wpc="http://schemas.microsoft.com/office/word/2010/wordprocessingCanvas" xmlns:mc="http://schemas.openxmlformats.org/markup-compatibility/2006" xmlns:o="urn:schemas-microsoft-com:office:office" xmlns:r="http://schemas.openxmlformats.org/officeDocument/2006/relationships" xmlns:m="http://schemas.openxmlformats.org/officeDocument/2006/math" xmlns:v="urn:schemas-microsoft-com:vml" xmlns:wp14="http://schemas.microsoft.com/office/word/2010/wordprocessingDrawing" xmlns:wp="http://schemas.openxmlformats.org/drawingml/2006/wordprocessingDrawing" xmlns:w10="urn:schemas-microsoft-com:office:word" xmlns:w="http://schemas.openxmlformats.org/wordprocessingml/2006/main" xmlns:w14="http://schemas.microsoft.com/office/word/2010/wordml" xmlns:w15="http://schemas.microsoft.com/office/word/2012/wordml" xmlns:wpg="http://schemas.microsoft.com/office/word/2010/wordprocessingGroup" xmlns:wpi="http://schemas.microsoft.com/office/word/2010/wordprocessingInk" xmlns:wne="http://schemas.microsoft.com/office/word/2006/wordml" xmlns:wps="http://schemas.microsoft.com/office/word/2010/wordprocessingShape" mc:Ignorable="w14 w15 wp14">
-  <w:abstractNum w:abstractNumId="0">
+  <w:abstractNum w:abstractNumId="0" w15:restartNumberingAfterBreak="0">
     <w:nsid w:val="0E626603"/>
     <w:multiLevelType w:val="hybridMultilevel"/>
     <w:tmpl w:val="AD567200"/>
@@ -12055,7 +12055,7 @@
       </w:pPr>
     </w:lvl>
   </w:abstractNum>
-  <w:abstractNum w:abstractNumId="1">
+  <w:abstractNum w:abstractNumId="1" w15:restartNumberingAfterBreak="0">
     <w:nsid w:val="133102DF"/>
     <w:multiLevelType w:val="hybridMultilevel"/>
     <w:tmpl w:val="8556BC54"/>
@@ -12141,7 +12141,7 @@
       </w:pPr>
     </w:lvl>
   </w:abstractNum>
-  <w:abstractNum w:abstractNumId="2">
+  <w:abstractNum w:abstractNumId="2" w15:restartNumberingAfterBreak="0">
     <w:nsid w:val="239B2546"/>
     <w:multiLevelType w:val="hybridMultilevel"/>
     <w:tmpl w:val="511047A4"/>
@@ -12227,7 +12227,7 @@
       </w:pPr>
     </w:lvl>
   </w:abstractNum>
-  <w:abstractNum w:abstractNumId="3">
+  <w:abstractNum w:abstractNumId="3" w15:restartNumberingAfterBreak="0">
     <w:nsid w:val="6EDB0A4A"/>
     <w:multiLevelType w:val="hybridMultilevel"/>
     <w:tmpl w:val="BEFAF0DE"/>
@@ -12313,7 +12313,7 @@
       </w:pPr>
     </w:lvl>
   </w:abstractNum>
-  <w:abstractNum w:abstractNumId="4">
+  <w:abstractNum w:abstractNumId="4" w15:restartNumberingAfterBreak="0">
     <w:nsid w:val="794407EC"/>
     <w:multiLevelType w:val="hybridMultilevel"/>
     <w:tmpl w:val="539AB3B2"/>
@@ -12399,7 +12399,7 @@
       </w:pPr>
     </w:lvl>
   </w:abstractNum>
-  <w:abstractNum w:abstractNumId="5">
+  <w:abstractNum w:abstractNumId="5" w15:restartNumberingAfterBreak="0">
     <w:nsid w:val="7FC446FA"/>
     <w:multiLevelType w:val="hybridMultilevel"/>
     <w:tmpl w:val="51F0CCC6"/>
@@ -13193,7 +13193,6 @@
       <w:spacing w:after="0" w:line="240" w:lineRule="auto"/>
     </w:pPr>
     <w:tblPr>
-      <w:tblInd w:w="0" w:type="dxa"/>
       <w:tblBorders>
         <w:top w:val="single" w:sz="4" w:space="0" w:color="auto"/>
         <w:left w:val="single" w:sz="4" w:space="0" w:color="auto"/>
@@ -13202,12 +13201,6 @@
         <w:insideH w:val="single" w:sz="4" w:space="0" w:color="auto"/>
         <w:insideV w:val="single" w:sz="4" w:space="0" w:color="auto"/>
       </w:tblBorders>
-      <w:tblCellMar>
-        <w:top w:w="0" w:type="dxa"/>
-        <w:left w:w="108" w:type="dxa"/>
-        <w:bottom w:w="0" w:type="dxa"/>
-        <w:right w:w="108" w:type="dxa"/>
-      </w:tblCellMar>
     </w:tblPr>
   </w:style>
 </w:styles>
@@ -13479,7 +13472,7 @@
 </file>
 
 <file path=customXml/itemProps1.xml><?xml version="1.0" encoding="utf-8"?>
-<ds:datastoreItem xmlns:ds="http://schemas.openxmlformats.org/officeDocument/2006/customXml" ds:itemID="{FD4D5E0B-40CF-4632-A84C-0925FA371C39}">
+<ds:datastoreItem xmlns:ds="http://schemas.openxmlformats.org/officeDocument/2006/customXml" ds:itemID="{13F5C710-BFF3-45AE-9789-76AD5E0703D1}">
   <ds:schemaRefs>
     <ds:schemaRef ds:uri="http://schemas.openxmlformats.org/officeDocument/2006/bibliography"/>
   </ds:schemaRefs>

</xml_diff>